<commit_message>
GDD git url change
</commit_message>
<xml_diff>
--- a/GDD.docx
+++ b/GDD.docx
@@ -148,7 +148,7 @@
     <w:p>
       <w:pPr>
         <w:rPr>
-          <w:b/>
+          <w:color w:val="E69138"/>
           <w:lang w:val="en-US"/>
         </w:rPr>
       </w:pPr>
@@ -170,27 +170,17 @@
         <w:r>
           <w:rPr>
             <w:rStyle w:val="Hyperlink"/>
-            <w:b/>
             <w:lang w:val="en-US"/>
           </w:rPr>
-          <w:t>https://github.com/uzairAhmed332/Unity3d_RescueThePrincess/tree/master</w:t>
+          <w:t>https://github.com/uzairAhmed332/Unity3d_RescueThePrincess</w:t>
         </w:r>
       </w:hyperlink>
       <w:r>
         <w:rPr>
-          <w:b/>
           <w:lang w:val="en-US"/>
         </w:rPr>
         <w:t xml:space="preserve"> </w:t>
       </w:r>
-    </w:p>
-    <w:p>
-      <w:pPr>
-        <w:rPr>
-          <w:color w:val="E69138"/>
-          <w:lang w:val="en-US"/>
-        </w:rPr>
-      </w:pPr>
     </w:p>
     <w:p>
       <w:pPr>

</xml_diff>